<commit_message>
See updates in MS Teams
</commit_message>
<xml_diff>
--- a/docassemble/LLAW33012020S2P08/data/templates/S2_PDF.docx
+++ b/docassemble/LLAW33012020S2P08/data/templates/S2_PDF.docx
@@ -1,6 +1,6 @@
 
 <file path=word/document.xml><?xml version="1.0" encoding="utf-8"?>
-<w:document xmlns:wpc="http://schemas.microsoft.com/office/word/2010/wordprocessingCanvas" xmlns:cx="http://schemas.microsoft.com/office/drawing/2014/chartex" xmlns:cx1="http://schemas.microsoft.com/office/drawing/2015/9/8/chartex" xmlns:cx2="http://schemas.microsoft.com/office/drawing/2015/10/21/chartex" xmlns:cx3="http://schemas.microsoft.com/office/drawing/2016/5/9/chartex" xmlns:cx4="http://schemas.microsoft.com/office/drawing/2016/5/10/chartex" xmlns:cx5="http://schemas.microsoft.com/office/drawing/2016/5/11/chartex" xmlns:cx6="http://schemas.microsoft.com/office/drawing/2016/5/12/chartex" xmlns:cx7="http://schemas.microsoft.com/office/drawing/2016/5/13/chartex" xmlns:cx8="http://schemas.microsoft.com/office/drawing/2016/5/14/chartex" xmlns:mc="http://schemas.openxmlformats.org/markup-compatibility/2006" xmlns:aink="http://schemas.microsoft.com/office/drawing/2016/ink" xmlns:am3d="http://schemas.microsoft.com/office/drawing/2017/model3d" xmlns:o="urn:schemas-microsoft-com:office:office" xmlns:r="http://schemas.openxmlformats.org/officeDocument/2006/relationships" xmlns:m="http://schemas.openxmlformats.org/officeDocument/2006/math" xmlns:v="urn:schemas-microsoft-com:vml" xmlns:wp14="http://schemas.microsoft.com/office/word/2010/wordprocessingDrawing" xmlns:wp="http://schemas.openxmlformats.org/drawingml/2006/wordprocessingDrawing" xmlns:w10="urn:schemas-microsoft-com:office:word" xmlns:w="http://schemas.openxmlformats.org/wordprocessingml/2006/main" xmlns:w14="http://schemas.microsoft.com/office/word/2010/wordml" xmlns:w15="http://schemas.microsoft.com/office/word/2012/wordml" xmlns:w16cex="http://schemas.microsoft.com/office/word/2018/wordml/cex" xmlns:w16cid="http://schemas.microsoft.com/office/word/2016/wordml/cid" xmlns:w16="http://schemas.microsoft.com/office/word/2018/wordml" xmlns:w16se="http://schemas.microsoft.com/office/word/2015/wordml/symex" xmlns:wpg="http://schemas.microsoft.com/office/word/2010/wordprocessingGroup" xmlns:wpi="http://schemas.microsoft.com/office/word/2010/wordprocessingInk" xmlns:wne="http://schemas.microsoft.com/office/word/2006/wordml" xmlns:wps="http://schemas.microsoft.com/office/word/2010/wordprocessingShape" mc:Ignorable="w14 w15 w16se w16cid w16 w16cex wp14">
+<w:document xmlns:wpc="http://schemas.microsoft.com/office/word/2010/wordprocessingCanvas" xmlns:cx="http://schemas.microsoft.com/office/drawing/2014/chartex" xmlns:cx1="http://schemas.microsoft.com/office/drawing/2015/9/8/chartex" xmlns:cx2="http://schemas.microsoft.com/office/drawing/2015/10/21/chartex" xmlns:cx3="http://schemas.microsoft.com/office/drawing/2016/5/9/chartex" xmlns:cx4="http://schemas.microsoft.com/office/drawing/2016/5/10/chartex" xmlns:cx5="http://schemas.microsoft.com/office/drawing/2016/5/11/chartex" xmlns:cx6="http://schemas.microsoft.com/office/drawing/2016/5/12/chartex" xmlns:cx7="http://schemas.microsoft.com/office/drawing/2016/5/13/chartex" xmlns:cx8="http://schemas.microsoft.com/office/drawing/2016/5/14/chartex" xmlns:mc="http://schemas.openxmlformats.org/markup-compatibility/2006" xmlns:aink="http://schemas.microsoft.com/office/drawing/2016/ink" xmlns:am3d="http://schemas.microsoft.com/office/drawing/2017/model3d" xmlns:o="urn:schemas-microsoft-com:office:office" xmlns:r="http://schemas.openxmlformats.org/officeDocument/2006/relationships" xmlns:m="http://schemas.openxmlformats.org/officeDocument/2006/math" xmlns:v="urn:schemas-microsoft-com:vml" xmlns:wp14="http://schemas.microsoft.com/office/word/2010/wordprocessingDrawing" xmlns:wp="http://schemas.openxmlformats.org/drawingml/2006/wordprocessingDrawing" xmlns:w10="urn:schemas-microsoft-com:office:word" xmlns:w="http://schemas.openxmlformats.org/wordprocessingml/2006/main" xmlns:w14="http://schemas.microsoft.com/office/word/2010/wordml" xmlns:w15="http://schemas.microsoft.com/office/word/2012/wordml" xmlns:w16cid="http://schemas.microsoft.com/office/word/2016/wordml/cid" xmlns:w16se="http://schemas.microsoft.com/office/word/2015/wordml/symex" xmlns:wpg="http://schemas.microsoft.com/office/word/2010/wordprocessingGroup" xmlns:wpi="http://schemas.microsoft.com/office/word/2010/wordprocessingInk" xmlns:wne="http://schemas.microsoft.com/office/word/2006/wordml" xmlns:wps="http://schemas.microsoft.com/office/word/2010/wordprocessingShape" mc:Ignorable="w14 w15 w16se w16cid wp14">
   <w:body>
     <w:p/>
     <w:p>
@@ -29,7 +29,6 @@
         <w:t>:</w:t>
       </w:r>
     </w:p>
-    <w:p/>
     <w:p>
       <w:r>
         <w:t>This information is for your reference</w:t>
@@ -38,7 +37,26 @@
         <w:t xml:space="preserve"> only</w:t>
       </w:r>
       <w:r>
-        <w:t xml:space="preserve">. Please clarify the information with Centrelink if in doubt. </w:t>
+        <w:t>.</w:t>
+      </w:r>
+    </w:p>
+    <w:p>
+      <w:pPr>
+        <w:rPr>
+          <w:rFonts w:ascii="Segoe UI" w:eastAsia="Times New Roman" w:hAnsi="Segoe UI" w:cs="Segoe UI"/>
+          <w:sz w:val="21"/>
+          <w:szCs w:val="21"/>
+          <w:lang w:eastAsia="en-AU"/>
+        </w:rPr>
+      </w:pPr>
+      <w:r>
+        <w:rPr>
+          <w:rFonts w:ascii="Segoe UI" w:eastAsia="Times New Roman" w:hAnsi="Segoe UI" w:cs="Segoe UI"/>
+          <w:sz w:val="21"/>
+          <w:szCs w:val="21"/>
+          <w:lang w:eastAsia="en-AU"/>
+        </w:rPr>
+        <w:t>If you are unsure about this information please contact Centrelink</w:t>
       </w:r>
     </w:p>
     <w:tbl>
@@ -48,8 +66,8 @@
         <w:tblLook w:val="04A0" w:firstRow="1" w:lastRow="0" w:firstColumn="1" w:lastColumn="0" w:noHBand="0" w:noVBand="1"/>
       </w:tblPr>
       <w:tblGrid>
-        <w:gridCol w:w="4673"/>
-        <w:gridCol w:w="4394"/>
+        <w:gridCol w:w="4815"/>
+        <w:gridCol w:w="4252"/>
       </w:tblGrid>
       <w:tr>
         <w:trPr>
@@ -92,8 +110,9 @@
         </w:trPr>
         <w:tc>
           <w:tcPr>
-            <w:tcW w:w="4673" w:type="dxa"/>
+            <w:tcW w:w="4815" w:type="dxa"/>
             <w:shd w:val="clear" w:color="auto" w:fill="auto"/>
+            <w:vAlign w:val="center"/>
             <w:hideMark/>
           </w:tcPr>
           <w:p>
@@ -119,6 +138,7 @@
             <w:r>
               <w:rPr>
                 <w:rFonts w:ascii="Segoe UI" w:eastAsia="Times New Roman" w:hAnsi="Segoe UI" w:cs="Segoe UI"/>
+                <w:b/>
                 <w:color w:val="212529"/>
                 <w:sz w:val="24"/>
                 <w:szCs w:val="24"/>
@@ -140,8 +160,9 @@
         </w:tc>
         <w:tc>
           <w:tcPr>
-            <w:tcW w:w="4394" w:type="dxa"/>
+            <w:tcW w:w="4252" w:type="dxa"/>
             <w:shd w:val="clear" w:color="auto" w:fill="auto"/>
+            <w:vAlign w:val="center"/>
             <w:hideMark/>
           </w:tcPr>
           <w:p>
@@ -163,7 +184,18 @@
                 <w:szCs w:val="24"/>
                 <w:lang w:eastAsia="en-AU"/>
               </w:rPr>
-              <w:t>{{ user</w:t>
+              <w:t xml:space="preserve">{{ </w:t>
+            </w:r>
+            <w:proofErr w:type="spellStart"/>
+            <w:r>
+              <w:rPr>
+                <w:rFonts w:ascii="Segoe UI" w:eastAsia="Times New Roman" w:hAnsi="Segoe UI" w:cs="Segoe UI"/>
+                <w:color w:val="212529"/>
+                <w:sz w:val="24"/>
+                <w:szCs w:val="24"/>
+                <w:lang w:eastAsia="en-AU"/>
+              </w:rPr>
+              <w:t>user</w:t>
             </w:r>
             <w:proofErr w:type="gramEnd"/>
             <w:r>
@@ -174,7 +206,18 @@
                 <w:szCs w:val="24"/>
                 <w:lang w:eastAsia="en-AU"/>
               </w:rPr>
-              <w:t>_hours }}</w:t>
+              <w:t>_hours</w:t>
+            </w:r>
+            <w:proofErr w:type="spellEnd"/>
+            <w:r>
+              <w:rPr>
+                <w:rFonts w:ascii="Segoe UI" w:eastAsia="Times New Roman" w:hAnsi="Segoe UI" w:cs="Segoe UI"/>
+                <w:color w:val="212529"/>
+                <w:sz w:val="24"/>
+                <w:szCs w:val="24"/>
+                <w:lang w:eastAsia="en-AU"/>
+              </w:rPr>
+              <w:t xml:space="preserve"> }}</w:t>
             </w:r>
           </w:p>
         </w:tc>
@@ -185,8 +228,9 @@
         </w:trPr>
         <w:tc>
           <w:tcPr>
-            <w:tcW w:w="4673" w:type="dxa"/>
+            <w:tcW w:w="4815" w:type="dxa"/>
             <w:shd w:val="clear" w:color="auto" w:fill="auto"/>
+            <w:vAlign w:val="center"/>
             <w:hideMark/>
           </w:tcPr>
           <w:p>
@@ -213,8 +257,9 @@
         </w:tc>
         <w:tc>
           <w:tcPr>
-            <w:tcW w:w="4394" w:type="dxa"/>
+            <w:tcW w:w="4252" w:type="dxa"/>
             <w:shd w:val="clear" w:color="auto" w:fill="auto"/>
+            <w:vAlign w:val="center"/>
             <w:hideMark/>
           </w:tcPr>
           <w:p>
@@ -258,8 +303,9 @@
         </w:trPr>
         <w:tc>
           <w:tcPr>
-            <w:tcW w:w="4673" w:type="dxa"/>
+            <w:tcW w:w="4815" w:type="dxa"/>
             <w:shd w:val="clear" w:color="auto" w:fill="auto"/>
+            <w:vAlign w:val="center"/>
             <w:hideMark/>
           </w:tcPr>
           <w:p>
@@ -286,8 +332,9 @@
         </w:tc>
         <w:tc>
           <w:tcPr>
-            <w:tcW w:w="4394" w:type="dxa"/>
+            <w:tcW w:w="4252" w:type="dxa"/>
             <w:shd w:val="clear" w:color="auto" w:fill="auto"/>
+            <w:vAlign w:val="center"/>
             <w:hideMark/>
           </w:tcPr>
           <w:p>
@@ -351,8 +398,9 @@
         </w:trPr>
         <w:tc>
           <w:tcPr>
-            <w:tcW w:w="4673" w:type="dxa"/>
+            <w:tcW w:w="4815" w:type="dxa"/>
             <w:shd w:val="clear" w:color="auto" w:fill="auto"/>
+            <w:vAlign w:val="center"/>
             <w:hideMark/>
           </w:tcPr>
           <w:p>
@@ -379,8 +427,9 @@
         </w:tc>
         <w:tc>
           <w:tcPr>
-            <w:tcW w:w="4394" w:type="dxa"/>
+            <w:tcW w:w="4252" w:type="dxa"/>
             <w:shd w:val="clear" w:color="auto" w:fill="auto"/>
+            <w:vAlign w:val="center"/>
             <w:hideMark/>
           </w:tcPr>
           <w:p>
@@ -444,8 +493,9 @@
         </w:trPr>
         <w:tc>
           <w:tcPr>
-            <w:tcW w:w="4673" w:type="dxa"/>
+            <w:tcW w:w="4815" w:type="dxa"/>
             <w:shd w:val="clear" w:color="auto" w:fill="auto"/>
+            <w:vAlign w:val="center"/>
             <w:hideMark/>
           </w:tcPr>
           <w:p>
@@ -471,6 +521,7 @@
             <w:r>
               <w:rPr>
                 <w:rFonts w:ascii="Segoe UI" w:eastAsia="Times New Roman" w:hAnsi="Segoe UI" w:cs="Segoe UI"/>
+                <w:b/>
                 <w:color w:val="212529"/>
                 <w:sz w:val="24"/>
                 <w:szCs w:val="24"/>
@@ -482,8 +533,9 @@
         </w:tc>
         <w:tc>
           <w:tcPr>
-            <w:tcW w:w="4394" w:type="dxa"/>
+            <w:tcW w:w="4252" w:type="dxa"/>
             <w:shd w:val="clear" w:color="auto" w:fill="auto"/>
+            <w:vAlign w:val="center"/>
             <w:hideMark/>
           </w:tcPr>
           <w:p>
@@ -547,8 +599,9 @@
         </w:trPr>
         <w:tc>
           <w:tcPr>
-            <w:tcW w:w="4673" w:type="dxa"/>
+            <w:tcW w:w="4815" w:type="dxa"/>
             <w:shd w:val="clear" w:color="auto" w:fill="auto"/>
+            <w:vAlign w:val="center"/>
             <w:hideMark/>
           </w:tcPr>
           <w:p>
@@ -574,6 +627,7 @@
             <w:r>
               <w:rPr>
                 <w:rFonts w:ascii="Segoe UI" w:eastAsia="Times New Roman" w:hAnsi="Segoe UI" w:cs="Segoe UI"/>
+                <w:b/>
                 <w:color w:val="212529"/>
                 <w:sz w:val="24"/>
                 <w:szCs w:val="24"/>
@@ -595,8 +649,9 @@
         </w:tc>
         <w:tc>
           <w:tcPr>
-            <w:tcW w:w="4394" w:type="dxa"/>
+            <w:tcW w:w="4252" w:type="dxa"/>
             <w:shd w:val="clear" w:color="auto" w:fill="auto"/>
+            <w:vAlign w:val="center"/>
             <w:hideMark/>
           </w:tcPr>
           <w:p>
@@ -673,8 +728,8 @@
         <w:tblLook w:val="04A0" w:firstRow="1" w:lastRow="0" w:firstColumn="1" w:lastColumn="0" w:noHBand="0" w:noVBand="1"/>
       </w:tblPr>
       <w:tblGrid>
-        <w:gridCol w:w="4673"/>
-        <w:gridCol w:w="4343"/>
+        <w:gridCol w:w="4815"/>
+        <w:gridCol w:w="4201"/>
       </w:tblGrid>
       <w:tr>
         <w:trPr>
@@ -706,7 +761,8 @@
       <w:tr>
         <w:tc>
           <w:tcPr>
-            <w:tcW w:w="4673" w:type="dxa"/>
+            <w:tcW w:w="4815" w:type="dxa"/>
+            <w:vAlign w:val="center"/>
           </w:tcPr>
           <w:p>
             <w:pPr>
@@ -727,10 +783,10 @@
             <w:r>
               <w:rPr>
                 <w:rFonts w:ascii="Segoe UI" w:eastAsia="Times New Roman" w:hAnsi="Segoe UI" w:cs="Segoe UI"/>
-                <w:color w:val="212529"/>
-                <w:sz w:val="24"/>
-                <w:szCs w:val="24"/>
-                <w:u w:val="single"/>
+                <w:b/>
+                <w:color w:val="212529"/>
+                <w:sz w:val="24"/>
+                <w:szCs w:val="24"/>
                 <w:lang w:eastAsia="en-AU"/>
               </w:rPr>
               <w:t>a week</w:t>
@@ -749,7 +805,8 @@
         </w:tc>
         <w:tc>
           <w:tcPr>
-            <w:tcW w:w="4343" w:type="dxa"/>
+            <w:tcW w:w="4201" w:type="dxa"/>
+            <w:vAlign w:val="center"/>
           </w:tcPr>
           <w:p>
             <w:pPr>
@@ -776,7 +833,18 @@
                 <w:szCs w:val="24"/>
                 <w:lang w:eastAsia="en-AU"/>
               </w:rPr>
-              <w:t>{ user</w:t>
+              <w:t xml:space="preserve">{ </w:t>
+            </w:r>
+            <w:proofErr w:type="spellStart"/>
+            <w:r>
+              <w:rPr>
+                <w:rFonts w:ascii="Segoe UI" w:eastAsia="Times New Roman" w:hAnsi="Segoe UI" w:cs="Segoe UI"/>
+                <w:color w:val="212529"/>
+                <w:sz w:val="24"/>
+                <w:szCs w:val="24"/>
+                <w:lang w:eastAsia="en-AU"/>
+              </w:rPr>
+              <w:t>user</w:t>
             </w:r>
             <w:proofErr w:type="gramEnd"/>
             <w:r>
@@ -787,7 +855,18 @@
                 <w:szCs w:val="24"/>
                 <w:lang w:eastAsia="en-AU"/>
               </w:rPr>
-              <w:t>_additional_hours }}</w:t>
+              <w:t>_additional_hours</w:t>
+            </w:r>
+            <w:proofErr w:type="spellEnd"/>
+            <w:r>
+              <w:rPr>
+                <w:rFonts w:ascii="Segoe UI" w:eastAsia="Times New Roman" w:hAnsi="Segoe UI" w:cs="Segoe UI"/>
+                <w:color w:val="212529"/>
+                <w:sz w:val="24"/>
+                <w:szCs w:val="24"/>
+                <w:lang w:eastAsia="en-AU"/>
+              </w:rPr>
+              <w:t xml:space="preserve"> }}</w:t>
             </w:r>
           </w:p>
         </w:tc>
@@ -795,7 +874,8 @@
       <w:tr>
         <w:tc>
           <w:tcPr>
-            <w:tcW w:w="4673" w:type="dxa"/>
+            <w:tcW w:w="4815" w:type="dxa"/>
+            <w:vAlign w:val="center"/>
           </w:tcPr>
           <w:p>
             <w:pPr>
@@ -811,18 +891,18 @@
                 <w:szCs w:val="24"/>
                 <w:lang w:eastAsia="en-AU"/>
               </w:rPr>
-              <w:t xml:space="preserve">How much more would you earn </w:t>
-            </w:r>
-            <w:r>
-              <w:rPr>
-                <w:rFonts w:ascii="Segoe UI" w:eastAsia="Times New Roman" w:hAnsi="Segoe UI" w:cs="Segoe UI"/>
-                <w:color w:val="212529"/>
-                <w:sz w:val="24"/>
-                <w:szCs w:val="24"/>
-                <w:u w:val="single"/>
-                <w:lang w:eastAsia="en-AU"/>
-              </w:rPr>
-              <w:t>per fortnight</w:t>
+              <w:t xml:space="preserve">How much more would you </w:t>
+            </w:r>
+            <w:r>
+              <w:rPr>
+                <w:rFonts w:ascii="Segoe UI" w:eastAsia="Times New Roman" w:hAnsi="Segoe UI" w:cs="Segoe UI"/>
+                <w:b/>
+                <w:color w:val="212529"/>
+                <w:sz w:val="24"/>
+                <w:szCs w:val="24"/>
+                <w:lang w:eastAsia="en-AU"/>
+              </w:rPr>
+              <w:t>earn per fortnight</w:t>
             </w:r>
             <w:r>
               <w:rPr>
@@ -838,7 +918,8 @@
         </w:tc>
         <w:tc>
           <w:tcPr>
-            <w:tcW w:w="4343" w:type="dxa"/>
+            <w:tcW w:w="4201" w:type="dxa"/>
+            <w:vAlign w:val="center"/>
           </w:tcPr>
           <w:p>
             <w:pPr>
@@ -896,8 +977,8 @@
         <w:tblLook w:val="04A0" w:firstRow="1" w:lastRow="0" w:firstColumn="1" w:lastColumn="0" w:noHBand="0" w:noVBand="1"/>
       </w:tblPr>
       <w:tblGrid>
-        <w:gridCol w:w="4673"/>
-        <w:gridCol w:w="4343"/>
+        <w:gridCol w:w="4815"/>
+        <w:gridCol w:w="4201"/>
       </w:tblGrid>
       <w:tr>
         <w:trPr>
@@ -931,7 +1012,8 @@
         </w:trPr>
         <w:tc>
           <w:tcPr>
-            <w:tcW w:w="4673" w:type="dxa"/>
+            <w:tcW w:w="4815" w:type="dxa"/>
+            <w:vAlign w:val="center"/>
           </w:tcPr>
           <w:p>
             <w:pPr>
@@ -962,7 +1044,8 @@
         </w:tc>
         <w:tc>
           <w:tcPr>
-            <w:tcW w:w="4343" w:type="dxa"/>
+            <w:tcW w:w="4201" w:type="dxa"/>
+            <w:vAlign w:val="center"/>
           </w:tcPr>
           <w:p>
             <w:pPr>
@@ -1000,7 +1083,38 @@
                 <w:szCs w:val="24"/>
                 <w:lang w:eastAsia="en-AU"/>
               </w:rPr>
-              <w:t xml:space="preserve"> per week </w:t>
+              <w:t xml:space="preserve"> </w:t>
+            </w:r>
+            <w:r>
+              <w:rPr>
+                <w:rFonts w:ascii="Segoe UI" w:eastAsia="Times New Roman" w:hAnsi="Segoe UI" w:cs="Segoe UI"/>
+                <w:color w:val="212529"/>
+                <w:sz w:val="24"/>
+                <w:szCs w:val="24"/>
+                <w:lang w:eastAsia="en-AU"/>
+              </w:rPr>
+              <w:t xml:space="preserve">hours </w:t>
+            </w:r>
+            <w:r>
+              <w:rPr>
+                <w:rFonts w:ascii="Segoe UI" w:eastAsia="Times New Roman" w:hAnsi="Segoe UI" w:cs="Segoe UI"/>
+                <w:b/>
+                <w:color w:val="212529"/>
+                <w:sz w:val="24"/>
+                <w:szCs w:val="24"/>
+                <w:lang w:eastAsia="en-AU"/>
+              </w:rPr>
+              <w:t>per week</w:t>
+            </w:r>
+            <w:r>
+              <w:rPr>
+                <w:rFonts w:ascii="Segoe UI" w:eastAsia="Times New Roman" w:hAnsi="Segoe UI" w:cs="Segoe UI"/>
+                <w:color w:val="212529"/>
+                <w:sz w:val="24"/>
+                <w:szCs w:val="24"/>
+                <w:lang w:eastAsia="en-AU"/>
+              </w:rPr>
+              <w:t xml:space="preserve"> </w:t>
             </w:r>
           </w:p>
         </w:tc>
@@ -1011,7 +1125,8 @@
         </w:trPr>
         <w:tc>
           <w:tcPr>
-            <w:tcW w:w="4673" w:type="dxa"/>
+            <w:tcW w:w="4815" w:type="dxa"/>
+            <w:vAlign w:val="center"/>
           </w:tcPr>
           <w:p>
             <w:pPr>
@@ -1042,7 +1157,8 @@
         </w:tc>
         <w:tc>
           <w:tcPr>
-            <w:tcW w:w="4343" w:type="dxa"/>
+            <w:tcW w:w="4201" w:type="dxa"/>
+            <w:vAlign w:val="center"/>
           </w:tcPr>
           <w:p>
             <w:pPr>
@@ -1059,7 +1175,17 @@
                 <w:szCs w:val="24"/>
                 <w:lang w:eastAsia="en-AU"/>
               </w:rPr>
-              <w:t>{{ P</w:t>
+              <w:t xml:space="preserve">{{ </w:t>
+            </w:r>
+            <w:r>
+              <w:rPr>
+                <w:rFonts w:ascii="Segoe UI" w:eastAsia="Times New Roman" w:hAnsi="Segoe UI" w:cs="Segoe UI"/>
+                <w:color w:val="212529"/>
+                <w:sz w:val="24"/>
+                <w:szCs w:val="24"/>
+                <w:lang w:eastAsia="en-AU"/>
+              </w:rPr>
+              <w:t>currency</w:t>
             </w:r>
             <w:proofErr w:type="gramEnd"/>
             <w:r>
@@ -1070,18 +1196,61 @@
                 <w:szCs w:val="24"/>
                 <w:lang w:eastAsia="en-AU"/>
               </w:rPr>
-              <w:t>08_new_income }}</w:t>
-            </w:r>
-            <w:r>
-              <w:rPr>
-                <w:rFonts w:ascii="Segoe UI" w:eastAsia="Times New Roman" w:hAnsi="Segoe UI" w:cs="Segoe UI"/>
-                <w:color w:val="212529"/>
-                <w:sz w:val="24"/>
-                <w:szCs w:val="24"/>
-                <w:lang w:eastAsia="en-AU"/>
-              </w:rPr>
-              <w:t xml:space="preserve"> per fortnight</w:t>
-            </w:r>
+              <w:t>(</w:t>
+            </w:r>
+            <w:r>
+              <w:rPr>
+                <w:rFonts w:ascii="Segoe UI" w:eastAsia="Times New Roman" w:hAnsi="Segoe UI" w:cs="Segoe UI"/>
+                <w:color w:val="212529"/>
+                <w:sz w:val="24"/>
+                <w:szCs w:val="24"/>
+                <w:lang w:eastAsia="en-AU"/>
+              </w:rPr>
+              <w:t>P08_new_income</w:t>
+            </w:r>
+            <w:r>
+              <w:rPr>
+                <w:rFonts w:ascii="Segoe UI" w:eastAsia="Times New Roman" w:hAnsi="Segoe UI" w:cs="Segoe UI"/>
+                <w:color w:val="212529"/>
+                <w:sz w:val="24"/>
+                <w:szCs w:val="24"/>
+                <w:lang w:eastAsia="en-AU"/>
+              </w:rPr>
+              <w:t>)</w:t>
+            </w:r>
+            <w:r>
+              <w:rPr>
+                <w:rFonts w:ascii="Segoe UI" w:eastAsia="Times New Roman" w:hAnsi="Segoe UI" w:cs="Segoe UI"/>
+                <w:color w:val="212529"/>
+                <w:sz w:val="24"/>
+                <w:szCs w:val="24"/>
+                <w:lang w:eastAsia="en-AU"/>
+              </w:rPr>
+              <w:t xml:space="preserve"> }}</w:t>
+            </w:r>
+            <w:r>
+              <w:rPr>
+                <w:rFonts w:ascii="Segoe UI" w:eastAsia="Times New Roman" w:hAnsi="Segoe UI" w:cs="Segoe UI"/>
+                <w:color w:val="212529"/>
+                <w:sz w:val="24"/>
+                <w:szCs w:val="24"/>
+                <w:lang w:eastAsia="en-AU"/>
+              </w:rPr>
+              <w:t xml:space="preserve"> </w:t>
+            </w:r>
+            <w:bookmarkStart w:id="0" w:name="_GoBack"/>
+            <w:r>
+              <w:rPr>
+                <w:rFonts w:ascii="Segoe UI" w:eastAsia="Times New Roman" w:hAnsi="Segoe UI" w:cs="Segoe UI"/>
+                <w:b/>
+                <w:color w:val="212529"/>
+                <w:sz w:val="24"/>
+                <w:szCs w:val="24"/>
+                <w:lang w:eastAsia="en-AU"/>
+              </w:rPr>
+              <w:t>per fortnight</w:t>
+            </w:r>
+            <w:bookmarkEnd w:id="0"/>
           </w:p>
         </w:tc>
       </w:tr>
@@ -1091,7 +1260,8 @@
         </w:trPr>
         <w:tc>
           <w:tcPr>
-            <w:tcW w:w="4673" w:type="dxa"/>
+            <w:tcW w:w="4815" w:type="dxa"/>
+            <w:vAlign w:val="center"/>
           </w:tcPr>
           <w:p>
             <w:pPr>
@@ -1122,7 +1292,8 @@
         </w:tc>
         <w:tc>
           <w:tcPr>
-            <w:tcW w:w="4343" w:type="dxa"/>
+            <w:tcW w:w="4201" w:type="dxa"/>
+            <w:vAlign w:val="center"/>
           </w:tcPr>
           <w:p>
             <w:pPr>
@@ -1148,7 +1319,29 @@
                 <w:szCs w:val="24"/>
                 <w:lang w:eastAsia="en-AU"/>
               </w:rPr>
-              <w:t xml:space="preserve"> currency(amount_deducted)</w:t>
+              <w:t xml:space="preserve"> currency(</w:t>
+            </w:r>
+            <w:proofErr w:type="spellStart"/>
+            <w:r>
+              <w:rPr>
+                <w:rFonts w:ascii="Segoe UI" w:eastAsia="Times New Roman" w:hAnsi="Segoe UI" w:cs="Segoe UI"/>
+                <w:color w:val="212529"/>
+                <w:sz w:val="24"/>
+                <w:szCs w:val="24"/>
+                <w:lang w:eastAsia="en-AU"/>
+              </w:rPr>
+              <w:t>amount_deducted</w:t>
+            </w:r>
+            <w:proofErr w:type="spellEnd"/>
+            <w:r>
+              <w:rPr>
+                <w:rFonts w:ascii="Segoe UI" w:eastAsia="Times New Roman" w:hAnsi="Segoe UI" w:cs="Segoe UI"/>
+                <w:color w:val="212529"/>
+                <w:sz w:val="24"/>
+                <w:szCs w:val="24"/>
+                <w:lang w:eastAsia="en-AU"/>
+              </w:rPr>
+              <w:t>)</w:t>
             </w:r>
             <w:r>
               <w:rPr>
@@ -1213,8 +1406,9 @@
           <w:szCs w:val="24"/>
           <w:lang w:eastAsia="en-AU"/>
         </w:rPr>
-        <w:t>% if P08_new_income &gt; my_thresholds['DSP_cutoff']</w:t>
-      </w:r>
+        <w:t xml:space="preserve">% if P08_new_income &gt; </w:t>
+      </w:r>
+      <w:proofErr w:type="spellStart"/>
       <w:r>
         <w:rPr>
           <w:rFonts w:ascii="Segoe UI" w:eastAsia="Times New Roman" w:hAnsi="Segoe UI" w:cs="Segoe UI"/>
@@ -1223,9 +1417,9 @@
           <w:szCs w:val="24"/>
           <w:lang w:eastAsia="en-AU"/>
         </w:rPr>
-        <w:t xml:space="preserve"> </w:t>
-      </w:r>
-      <w:proofErr w:type="gramStart"/>
+        <w:t>my_thresholds</w:t>
+      </w:r>
+      <w:proofErr w:type="spellEnd"/>
       <w:r>
         <w:rPr>
           <w:rFonts w:ascii="Segoe UI" w:eastAsia="Times New Roman" w:hAnsi="Segoe UI" w:cs="Segoe UI"/>
@@ -1234,8 +1428,9 @@
           <w:szCs w:val="24"/>
           <w:lang w:eastAsia="en-AU"/>
         </w:rPr>
-        <w:t>%}</w:t>
-      </w:r>
+        <w:t>['</w:t>
+      </w:r>
+      <w:proofErr w:type="spellStart"/>
       <w:r>
         <w:rPr>
           <w:rFonts w:ascii="Segoe UI" w:eastAsia="Times New Roman" w:hAnsi="Segoe UI" w:cs="Segoe UI"/>
@@ -1244,9 +1439,9 @@
           <w:szCs w:val="24"/>
           <w:lang w:eastAsia="en-AU"/>
         </w:rPr>
-        <w:t>You</w:t>
-      </w:r>
-      <w:proofErr w:type="gramEnd"/>
+        <w:t>DSP_cutoff</w:t>
+      </w:r>
+      <w:proofErr w:type="spellEnd"/>
       <w:r>
         <w:rPr>
           <w:rFonts w:ascii="Segoe UI" w:eastAsia="Times New Roman" w:hAnsi="Segoe UI" w:cs="Segoe UI"/>
@@ -1255,7 +1450,70 @@
           <w:szCs w:val="24"/>
           <w:lang w:eastAsia="en-AU"/>
         </w:rPr>
-        <w:t xml:space="preserve"> will be earning more than the DSP threshold income and will </w:t>
+        <w:t>']</w:t>
+      </w:r>
+      <w:r>
+        <w:rPr>
+          <w:rFonts w:ascii="Segoe UI" w:eastAsia="Times New Roman" w:hAnsi="Segoe UI" w:cs="Segoe UI"/>
+          <w:color w:val="212529"/>
+          <w:sz w:val="24"/>
+          <w:szCs w:val="24"/>
+          <w:lang w:eastAsia="en-AU"/>
+        </w:rPr>
+        <w:t xml:space="preserve"> </w:t>
+      </w:r>
+      <w:proofErr w:type="gramStart"/>
+      <w:r>
+        <w:rPr>
+          <w:rFonts w:ascii="Segoe UI" w:eastAsia="Times New Roman" w:hAnsi="Segoe UI" w:cs="Segoe UI"/>
+          <w:color w:val="212529"/>
+          <w:sz w:val="24"/>
+          <w:szCs w:val="24"/>
+          <w:lang w:eastAsia="en-AU"/>
+        </w:rPr>
+        <w:t>%}</w:t>
+      </w:r>
+      <w:r>
+        <w:rPr>
+          <w:rFonts w:ascii="Segoe UI" w:eastAsia="Times New Roman" w:hAnsi="Segoe UI" w:cs="Segoe UI"/>
+          <w:color w:val="212529"/>
+          <w:sz w:val="24"/>
+          <w:szCs w:val="24"/>
+          <w:lang w:eastAsia="en-AU"/>
+        </w:rPr>
+        <w:t>You</w:t>
+      </w:r>
+      <w:proofErr w:type="gramEnd"/>
+      <w:r>
+        <w:rPr>
+          <w:rFonts w:ascii="Segoe UI" w:eastAsia="Times New Roman" w:hAnsi="Segoe UI" w:cs="Segoe UI"/>
+          <w:color w:val="212529"/>
+          <w:sz w:val="24"/>
+          <w:szCs w:val="24"/>
+          <w:lang w:eastAsia="en-AU"/>
+        </w:rPr>
+        <w:t xml:space="preserve"> will be earning more than the DSP threshold income and </w:t>
+      </w:r>
+      <w:r>
+        <w:rPr>
+          <w:rFonts w:ascii="Segoe UI" w:eastAsia="Times New Roman" w:hAnsi="Segoe UI" w:cs="Segoe UI"/>
+          <w:b/>
+          <w:color w:val="212529"/>
+          <w:sz w:val="24"/>
+          <w:szCs w:val="24"/>
+          <w:lang w:eastAsia="en-AU"/>
+        </w:rPr>
+        <w:t>may</w:t>
+      </w:r>
+      <w:r>
+        <w:rPr>
+          <w:rFonts w:ascii="Segoe UI" w:eastAsia="Times New Roman" w:hAnsi="Segoe UI" w:cs="Segoe UI"/>
+          <w:color w:val="212529"/>
+          <w:sz w:val="24"/>
+          <w:szCs w:val="24"/>
+          <w:lang w:eastAsia="en-AU"/>
+        </w:rPr>
+        <w:t xml:space="preserve"> </w:t>
       </w:r>
       <w:r>
         <w:rPr>
@@ -1338,7 +1596,7 @@
           <w:szCs w:val="24"/>
           <w:lang w:eastAsia="en-AU"/>
         </w:rPr>
-        <w:t>% if P08_new_hours &gt; 30</w:t>
+        <w:t>% if P08_new_hours &gt;</w:t>
       </w:r>
       <w:r>
         <w:rPr>
@@ -1348,9 +1606,8 @@
           <w:szCs w:val="24"/>
           <w:lang w:eastAsia="en-AU"/>
         </w:rPr>
-        <w:t xml:space="preserve"> </w:t>
-      </w:r>
-      <w:proofErr w:type="gramStart"/>
+        <w:t>=</w:t>
+      </w:r>
       <w:r>
         <w:rPr>
           <w:rFonts w:ascii="Segoe UI" w:eastAsia="Times New Roman" w:hAnsi="Segoe UI" w:cs="Segoe UI"/>
@@ -1359,7 +1616,7 @@
           <w:szCs w:val="24"/>
           <w:lang w:eastAsia="en-AU"/>
         </w:rPr>
-        <w:t>%}</w:t>
+        <w:t xml:space="preserve"> 30</w:t>
       </w:r>
       <w:r>
         <w:rPr>
@@ -1369,9 +1626,9 @@
           <w:szCs w:val="24"/>
           <w:lang w:eastAsia="en-AU"/>
         </w:rPr>
-        <w:t>You</w:t>
-      </w:r>
-      <w:proofErr w:type="gramEnd"/>
+        <w:t xml:space="preserve"> </w:t>
+      </w:r>
+      <w:proofErr w:type="gramStart"/>
       <w:r>
         <w:rPr>
           <w:rFonts w:ascii="Segoe UI" w:eastAsia="Times New Roman" w:hAnsi="Segoe UI" w:cs="Segoe UI"/>
@@ -1380,7 +1637,49 @@
           <w:szCs w:val="24"/>
           <w:lang w:eastAsia="en-AU"/>
         </w:rPr>
-        <w:t xml:space="preserve"> will be working more than the DSP 30 hours limit and will </w:t>
+        <w:t>%}</w:t>
+      </w:r>
+      <w:r>
+        <w:rPr>
+          <w:rFonts w:ascii="Segoe UI" w:eastAsia="Times New Roman" w:hAnsi="Segoe UI" w:cs="Segoe UI"/>
+          <w:color w:val="212529"/>
+          <w:sz w:val="24"/>
+          <w:szCs w:val="24"/>
+          <w:lang w:eastAsia="en-AU"/>
+        </w:rPr>
+        <w:t>You</w:t>
+      </w:r>
+      <w:proofErr w:type="gramEnd"/>
+      <w:r>
+        <w:rPr>
+          <w:rFonts w:ascii="Segoe UI" w:eastAsia="Times New Roman" w:hAnsi="Segoe UI" w:cs="Segoe UI"/>
+          <w:color w:val="212529"/>
+          <w:sz w:val="24"/>
+          <w:szCs w:val="24"/>
+          <w:lang w:eastAsia="en-AU"/>
+        </w:rPr>
+        <w:t xml:space="preserve"> will be working more than the DSP 30 hours limit and </w:t>
+      </w:r>
+      <w:r>
+        <w:rPr>
+          <w:rFonts w:ascii="Segoe UI" w:eastAsia="Times New Roman" w:hAnsi="Segoe UI" w:cs="Segoe UI"/>
+          <w:b/>
+          <w:color w:val="212529"/>
+          <w:sz w:val="24"/>
+          <w:szCs w:val="24"/>
+          <w:lang w:eastAsia="en-AU"/>
+        </w:rPr>
+        <w:t>may</w:t>
+      </w:r>
+      <w:r>
+        <w:rPr>
+          <w:rFonts w:ascii="Segoe UI" w:eastAsia="Times New Roman" w:hAnsi="Segoe UI" w:cs="Segoe UI"/>
+          <w:color w:val="212529"/>
+          <w:sz w:val="24"/>
+          <w:szCs w:val="24"/>
+          <w:lang w:eastAsia="en-AU"/>
+        </w:rPr>
+        <w:t xml:space="preserve"> </w:t>
       </w:r>
       <w:r>
         <w:rPr>
@@ -1460,7 +1759,7 @@
 </file>
 
 <file path=word/endnotes.xml><?xml version="1.0" encoding="utf-8"?>
-<w:endnotes xmlns:wpc="http://schemas.microsoft.com/office/word/2010/wordprocessingCanvas" xmlns:cx="http://schemas.microsoft.com/office/drawing/2014/chartex" xmlns:cx1="http://schemas.microsoft.com/office/drawing/2015/9/8/chartex" xmlns:cx2="http://schemas.microsoft.com/office/drawing/2015/10/21/chartex" xmlns:cx3="http://schemas.microsoft.com/office/drawing/2016/5/9/chartex" xmlns:cx4="http://schemas.microsoft.com/office/drawing/2016/5/10/chartex" xmlns:cx5="http://schemas.microsoft.com/office/drawing/2016/5/11/chartex" xmlns:cx6="http://schemas.microsoft.com/office/drawing/2016/5/12/chartex" xmlns:cx7="http://schemas.microsoft.com/office/drawing/2016/5/13/chartex" xmlns:cx8="http://schemas.microsoft.com/office/drawing/2016/5/14/chartex" xmlns:mc="http://schemas.openxmlformats.org/markup-compatibility/2006" xmlns:aink="http://schemas.microsoft.com/office/drawing/2016/ink" xmlns:am3d="http://schemas.microsoft.com/office/drawing/2017/model3d" xmlns:o="urn:schemas-microsoft-com:office:office" xmlns:r="http://schemas.openxmlformats.org/officeDocument/2006/relationships" xmlns:m="http://schemas.openxmlformats.org/officeDocument/2006/math" xmlns:v="urn:schemas-microsoft-com:vml" xmlns:wp14="http://schemas.microsoft.com/office/word/2010/wordprocessingDrawing" xmlns:wp="http://schemas.openxmlformats.org/drawingml/2006/wordprocessingDrawing" xmlns:w10="urn:schemas-microsoft-com:office:word" xmlns:w="http://schemas.openxmlformats.org/wordprocessingml/2006/main" xmlns:w14="http://schemas.microsoft.com/office/word/2010/wordml" xmlns:w15="http://schemas.microsoft.com/office/word/2012/wordml" xmlns:w16cex="http://schemas.microsoft.com/office/word/2018/wordml/cex" xmlns:w16cid="http://schemas.microsoft.com/office/word/2016/wordml/cid" xmlns:w16="http://schemas.microsoft.com/office/word/2018/wordml" xmlns:w16se="http://schemas.microsoft.com/office/word/2015/wordml/symex" xmlns:wpg="http://schemas.microsoft.com/office/word/2010/wordprocessingGroup" xmlns:wpi="http://schemas.microsoft.com/office/word/2010/wordprocessingInk" xmlns:wne="http://schemas.microsoft.com/office/word/2006/wordml" xmlns:wps="http://schemas.microsoft.com/office/word/2010/wordprocessingShape" mc:Ignorable="w14 w15 w16se w16cid w16 w16cex wp14">
+<w:endnotes xmlns:wpc="http://schemas.microsoft.com/office/word/2010/wordprocessingCanvas" xmlns:cx="http://schemas.microsoft.com/office/drawing/2014/chartex" xmlns:cx1="http://schemas.microsoft.com/office/drawing/2015/9/8/chartex" xmlns:cx2="http://schemas.microsoft.com/office/drawing/2015/10/21/chartex" xmlns:cx3="http://schemas.microsoft.com/office/drawing/2016/5/9/chartex" xmlns:cx4="http://schemas.microsoft.com/office/drawing/2016/5/10/chartex" xmlns:cx5="http://schemas.microsoft.com/office/drawing/2016/5/11/chartex" xmlns:cx6="http://schemas.microsoft.com/office/drawing/2016/5/12/chartex" xmlns:cx7="http://schemas.microsoft.com/office/drawing/2016/5/13/chartex" xmlns:cx8="http://schemas.microsoft.com/office/drawing/2016/5/14/chartex" xmlns:mc="http://schemas.openxmlformats.org/markup-compatibility/2006" xmlns:aink="http://schemas.microsoft.com/office/drawing/2016/ink" xmlns:am3d="http://schemas.microsoft.com/office/drawing/2017/model3d" xmlns:o="urn:schemas-microsoft-com:office:office" xmlns:r="http://schemas.openxmlformats.org/officeDocument/2006/relationships" xmlns:m="http://schemas.openxmlformats.org/officeDocument/2006/math" xmlns:v="urn:schemas-microsoft-com:vml" xmlns:wp14="http://schemas.microsoft.com/office/word/2010/wordprocessingDrawing" xmlns:wp="http://schemas.openxmlformats.org/drawingml/2006/wordprocessingDrawing" xmlns:w10="urn:schemas-microsoft-com:office:word" xmlns:w="http://schemas.openxmlformats.org/wordprocessingml/2006/main" xmlns:w14="http://schemas.microsoft.com/office/word/2010/wordml" xmlns:w15="http://schemas.microsoft.com/office/word/2012/wordml" xmlns:w16cid="http://schemas.microsoft.com/office/word/2016/wordml/cid" xmlns:w16se="http://schemas.microsoft.com/office/word/2015/wordml/symex" xmlns:wpg="http://schemas.microsoft.com/office/word/2010/wordprocessingGroup" xmlns:wpi="http://schemas.microsoft.com/office/word/2010/wordprocessingInk" xmlns:wne="http://schemas.microsoft.com/office/word/2006/wordml" xmlns:wps="http://schemas.microsoft.com/office/word/2010/wordprocessingShape" mc:Ignorable="w14 w15 w16se w16cid wp14">
   <w:endnote w:type="separator" w:id="-1">
     <w:p>
       <w:pPr>
@@ -1485,7 +1784,7 @@
 </file>
 
 <file path=word/footer1.xml><?xml version="1.0" encoding="utf-8"?>
-<w:ftr xmlns:wpc="http://schemas.microsoft.com/office/word/2010/wordprocessingCanvas" xmlns:cx="http://schemas.microsoft.com/office/drawing/2014/chartex" xmlns:cx1="http://schemas.microsoft.com/office/drawing/2015/9/8/chartex" xmlns:cx2="http://schemas.microsoft.com/office/drawing/2015/10/21/chartex" xmlns:cx3="http://schemas.microsoft.com/office/drawing/2016/5/9/chartex" xmlns:cx4="http://schemas.microsoft.com/office/drawing/2016/5/10/chartex" xmlns:cx5="http://schemas.microsoft.com/office/drawing/2016/5/11/chartex" xmlns:cx6="http://schemas.microsoft.com/office/drawing/2016/5/12/chartex" xmlns:cx7="http://schemas.microsoft.com/office/drawing/2016/5/13/chartex" xmlns:cx8="http://schemas.microsoft.com/office/drawing/2016/5/14/chartex" xmlns:mc="http://schemas.openxmlformats.org/markup-compatibility/2006" xmlns:aink="http://schemas.microsoft.com/office/drawing/2016/ink" xmlns:am3d="http://schemas.microsoft.com/office/drawing/2017/model3d" xmlns:o="urn:schemas-microsoft-com:office:office" xmlns:r="http://schemas.openxmlformats.org/officeDocument/2006/relationships" xmlns:m="http://schemas.openxmlformats.org/officeDocument/2006/math" xmlns:v="urn:schemas-microsoft-com:vml" xmlns:wp14="http://schemas.microsoft.com/office/word/2010/wordprocessingDrawing" xmlns:wp="http://schemas.openxmlformats.org/drawingml/2006/wordprocessingDrawing" xmlns:w10="urn:schemas-microsoft-com:office:word" xmlns:w="http://schemas.openxmlformats.org/wordprocessingml/2006/main" xmlns:w14="http://schemas.microsoft.com/office/word/2010/wordml" xmlns:w15="http://schemas.microsoft.com/office/word/2012/wordml" xmlns:w16cex="http://schemas.microsoft.com/office/word/2018/wordml/cex" xmlns:w16cid="http://schemas.microsoft.com/office/word/2016/wordml/cid" xmlns:w16="http://schemas.microsoft.com/office/word/2018/wordml" xmlns:w16se="http://schemas.microsoft.com/office/word/2015/wordml/symex" xmlns:wpg="http://schemas.microsoft.com/office/word/2010/wordprocessingGroup" xmlns:wpi="http://schemas.microsoft.com/office/word/2010/wordprocessingInk" xmlns:wne="http://schemas.microsoft.com/office/word/2006/wordml" xmlns:wps="http://schemas.microsoft.com/office/word/2010/wordprocessingShape" mc:Ignorable="w14 w15 w16se w16cid w16 w16cex wp14">
+<w:ftr xmlns:wpc="http://schemas.microsoft.com/office/word/2010/wordprocessingCanvas" xmlns:cx="http://schemas.microsoft.com/office/drawing/2014/chartex" xmlns:cx1="http://schemas.microsoft.com/office/drawing/2015/9/8/chartex" xmlns:cx2="http://schemas.microsoft.com/office/drawing/2015/10/21/chartex" xmlns:cx3="http://schemas.microsoft.com/office/drawing/2016/5/9/chartex" xmlns:cx4="http://schemas.microsoft.com/office/drawing/2016/5/10/chartex" xmlns:cx5="http://schemas.microsoft.com/office/drawing/2016/5/11/chartex" xmlns:cx6="http://schemas.microsoft.com/office/drawing/2016/5/12/chartex" xmlns:cx7="http://schemas.microsoft.com/office/drawing/2016/5/13/chartex" xmlns:cx8="http://schemas.microsoft.com/office/drawing/2016/5/14/chartex" xmlns:mc="http://schemas.openxmlformats.org/markup-compatibility/2006" xmlns:aink="http://schemas.microsoft.com/office/drawing/2016/ink" xmlns:am3d="http://schemas.microsoft.com/office/drawing/2017/model3d" xmlns:o="urn:schemas-microsoft-com:office:office" xmlns:r="http://schemas.openxmlformats.org/officeDocument/2006/relationships" xmlns:m="http://schemas.openxmlformats.org/officeDocument/2006/math" xmlns:v="urn:schemas-microsoft-com:vml" xmlns:wp14="http://schemas.microsoft.com/office/word/2010/wordprocessingDrawing" xmlns:wp="http://schemas.openxmlformats.org/drawingml/2006/wordprocessingDrawing" xmlns:w10="urn:schemas-microsoft-com:office:word" xmlns:w="http://schemas.openxmlformats.org/wordprocessingml/2006/main" xmlns:w14="http://schemas.microsoft.com/office/word/2010/wordml" xmlns:w15="http://schemas.microsoft.com/office/word/2012/wordml" xmlns:w16cid="http://schemas.microsoft.com/office/word/2016/wordml/cid" xmlns:w16se="http://schemas.microsoft.com/office/word/2015/wordml/symex" xmlns:wpg="http://schemas.microsoft.com/office/word/2010/wordprocessingGroup" xmlns:wpi="http://schemas.microsoft.com/office/word/2010/wordprocessingInk" xmlns:wne="http://schemas.microsoft.com/office/word/2006/wordml" xmlns:wps="http://schemas.microsoft.com/office/word/2010/wordprocessingShape" mc:Ignorable="w14 w15 w16se w16cid wp14">
   <w:tbl>
     <w:tblPr>
       <w:tblW w:w="0" w:type="auto"/>
@@ -1608,7 +1907,7 @@
 </file>
 
 <file path=word/footnotes.xml><?xml version="1.0" encoding="utf-8"?>
-<w:footnotes xmlns:wpc="http://schemas.microsoft.com/office/word/2010/wordprocessingCanvas" xmlns:cx="http://schemas.microsoft.com/office/drawing/2014/chartex" xmlns:cx1="http://schemas.microsoft.com/office/drawing/2015/9/8/chartex" xmlns:cx2="http://schemas.microsoft.com/office/drawing/2015/10/21/chartex" xmlns:cx3="http://schemas.microsoft.com/office/drawing/2016/5/9/chartex" xmlns:cx4="http://schemas.microsoft.com/office/drawing/2016/5/10/chartex" xmlns:cx5="http://schemas.microsoft.com/office/drawing/2016/5/11/chartex" xmlns:cx6="http://schemas.microsoft.com/office/drawing/2016/5/12/chartex" xmlns:cx7="http://schemas.microsoft.com/office/drawing/2016/5/13/chartex" xmlns:cx8="http://schemas.microsoft.com/office/drawing/2016/5/14/chartex" xmlns:mc="http://schemas.openxmlformats.org/markup-compatibility/2006" xmlns:aink="http://schemas.microsoft.com/office/drawing/2016/ink" xmlns:am3d="http://schemas.microsoft.com/office/drawing/2017/model3d" xmlns:o="urn:schemas-microsoft-com:office:office" xmlns:r="http://schemas.openxmlformats.org/officeDocument/2006/relationships" xmlns:m="http://schemas.openxmlformats.org/officeDocument/2006/math" xmlns:v="urn:schemas-microsoft-com:vml" xmlns:wp14="http://schemas.microsoft.com/office/word/2010/wordprocessingDrawing" xmlns:wp="http://schemas.openxmlformats.org/drawingml/2006/wordprocessingDrawing" xmlns:w10="urn:schemas-microsoft-com:office:word" xmlns:w="http://schemas.openxmlformats.org/wordprocessingml/2006/main" xmlns:w14="http://schemas.microsoft.com/office/word/2010/wordml" xmlns:w15="http://schemas.microsoft.com/office/word/2012/wordml" xmlns:w16cex="http://schemas.microsoft.com/office/word/2018/wordml/cex" xmlns:w16cid="http://schemas.microsoft.com/office/word/2016/wordml/cid" xmlns:w16="http://schemas.microsoft.com/office/word/2018/wordml" xmlns:w16se="http://schemas.microsoft.com/office/word/2015/wordml/symex" xmlns:wpg="http://schemas.microsoft.com/office/word/2010/wordprocessingGroup" xmlns:wpi="http://schemas.microsoft.com/office/word/2010/wordprocessingInk" xmlns:wne="http://schemas.microsoft.com/office/word/2006/wordml" xmlns:wps="http://schemas.microsoft.com/office/word/2010/wordprocessingShape" mc:Ignorable="w14 w15 w16se w16cid w16 w16cex wp14">
+<w:footnotes xmlns:wpc="http://schemas.microsoft.com/office/word/2010/wordprocessingCanvas" xmlns:cx="http://schemas.microsoft.com/office/drawing/2014/chartex" xmlns:cx1="http://schemas.microsoft.com/office/drawing/2015/9/8/chartex" xmlns:cx2="http://schemas.microsoft.com/office/drawing/2015/10/21/chartex" xmlns:cx3="http://schemas.microsoft.com/office/drawing/2016/5/9/chartex" xmlns:cx4="http://schemas.microsoft.com/office/drawing/2016/5/10/chartex" xmlns:cx5="http://schemas.microsoft.com/office/drawing/2016/5/11/chartex" xmlns:cx6="http://schemas.microsoft.com/office/drawing/2016/5/12/chartex" xmlns:cx7="http://schemas.microsoft.com/office/drawing/2016/5/13/chartex" xmlns:cx8="http://schemas.microsoft.com/office/drawing/2016/5/14/chartex" xmlns:mc="http://schemas.openxmlformats.org/markup-compatibility/2006" xmlns:aink="http://schemas.microsoft.com/office/drawing/2016/ink" xmlns:am3d="http://schemas.microsoft.com/office/drawing/2017/model3d" xmlns:o="urn:schemas-microsoft-com:office:office" xmlns:r="http://schemas.openxmlformats.org/officeDocument/2006/relationships" xmlns:m="http://schemas.openxmlformats.org/officeDocument/2006/math" xmlns:v="urn:schemas-microsoft-com:vml" xmlns:wp14="http://schemas.microsoft.com/office/word/2010/wordprocessingDrawing" xmlns:wp="http://schemas.openxmlformats.org/drawingml/2006/wordprocessingDrawing" xmlns:w10="urn:schemas-microsoft-com:office:word" xmlns:w="http://schemas.openxmlformats.org/wordprocessingml/2006/main" xmlns:w14="http://schemas.microsoft.com/office/word/2010/wordml" xmlns:w15="http://schemas.microsoft.com/office/word/2012/wordml" xmlns:w16cid="http://schemas.microsoft.com/office/word/2016/wordml/cid" xmlns:w16se="http://schemas.microsoft.com/office/word/2015/wordml/symex" xmlns:wpg="http://schemas.microsoft.com/office/word/2010/wordprocessingGroup" xmlns:wpi="http://schemas.microsoft.com/office/word/2010/wordprocessingInk" xmlns:wne="http://schemas.microsoft.com/office/word/2006/wordml" xmlns:wps="http://schemas.microsoft.com/office/word/2010/wordprocessingShape" mc:Ignorable="w14 w15 w16se w16cid wp14">
   <w:footnote w:type="separator" w:id="-1">
     <w:p>
       <w:pPr>
@@ -1633,7 +1932,7 @@
 </file>
 
 <file path=word/header1.xml><?xml version="1.0" encoding="utf-8"?>
-<w:hdr xmlns:wpc="http://schemas.microsoft.com/office/word/2010/wordprocessingCanvas" xmlns:cx="http://schemas.microsoft.com/office/drawing/2014/chartex" xmlns:cx1="http://schemas.microsoft.com/office/drawing/2015/9/8/chartex" xmlns:cx2="http://schemas.microsoft.com/office/drawing/2015/10/21/chartex" xmlns:cx3="http://schemas.microsoft.com/office/drawing/2016/5/9/chartex" xmlns:cx4="http://schemas.microsoft.com/office/drawing/2016/5/10/chartex" xmlns:cx5="http://schemas.microsoft.com/office/drawing/2016/5/11/chartex" xmlns:cx6="http://schemas.microsoft.com/office/drawing/2016/5/12/chartex" xmlns:cx7="http://schemas.microsoft.com/office/drawing/2016/5/13/chartex" xmlns:cx8="http://schemas.microsoft.com/office/drawing/2016/5/14/chartex" xmlns:mc="http://schemas.openxmlformats.org/markup-compatibility/2006" xmlns:aink="http://schemas.microsoft.com/office/drawing/2016/ink" xmlns:am3d="http://schemas.microsoft.com/office/drawing/2017/model3d" xmlns:o="urn:schemas-microsoft-com:office:office" xmlns:r="http://schemas.openxmlformats.org/officeDocument/2006/relationships" xmlns:m="http://schemas.openxmlformats.org/officeDocument/2006/math" xmlns:v="urn:schemas-microsoft-com:vml" xmlns:wp14="http://schemas.microsoft.com/office/word/2010/wordprocessingDrawing" xmlns:wp="http://schemas.openxmlformats.org/drawingml/2006/wordprocessingDrawing" xmlns:w10="urn:schemas-microsoft-com:office:word" xmlns:w="http://schemas.openxmlformats.org/wordprocessingml/2006/main" xmlns:w14="http://schemas.microsoft.com/office/word/2010/wordml" xmlns:w15="http://schemas.microsoft.com/office/word/2012/wordml" xmlns:w16cex="http://schemas.microsoft.com/office/word/2018/wordml/cex" xmlns:w16cid="http://schemas.microsoft.com/office/word/2016/wordml/cid" xmlns:w16="http://schemas.microsoft.com/office/word/2018/wordml" xmlns:w16se="http://schemas.microsoft.com/office/word/2015/wordml/symex" xmlns:wpg="http://schemas.microsoft.com/office/word/2010/wordprocessingGroup" xmlns:wpi="http://schemas.microsoft.com/office/word/2010/wordprocessingInk" xmlns:wne="http://schemas.microsoft.com/office/word/2006/wordml" xmlns:wps="http://schemas.microsoft.com/office/word/2010/wordprocessingShape" mc:Ignorable="w14 w15 w16se w16cid w16 w16cex wp14">
+<w:hdr xmlns:wpc="http://schemas.microsoft.com/office/word/2010/wordprocessingCanvas" xmlns:cx="http://schemas.microsoft.com/office/drawing/2014/chartex" xmlns:cx1="http://schemas.microsoft.com/office/drawing/2015/9/8/chartex" xmlns:cx2="http://schemas.microsoft.com/office/drawing/2015/10/21/chartex" xmlns:cx3="http://schemas.microsoft.com/office/drawing/2016/5/9/chartex" xmlns:cx4="http://schemas.microsoft.com/office/drawing/2016/5/10/chartex" xmlns:cx5="http://schemas.microsoft.com/office/drawing/2016/5/11/chartex" xmlns:cx6="http://schemas.microsoft.com/office/drawing/2016/5/12/chartex" xmlns:cx7="http://schemas.microsoft.com/office/drawing/2016/5/13/chartex" xmlns:cx8="http://schemas.microsoft.com/office/drawing/2016/5/14/chartex" xmlns:mc="http://schemas.openxmlformats.org/markup-compatibility/2006" xmlns:aink="http://schemas.microsoft.com/office/drawing/2016/ink" xmlns:am3d="http://schemas.microsoft.com/office/drawing/2017/model3d" xmlns:o="urn:schemas-microsoft-com:office:office" xmlns:r="http://schemas.openxmlformats.org/officeDocument/2006/relationships" xmlns:m="http://schemas.openxmlformats.org/officeDocument/2006/math" xmlns:v="urn:schemas-microsoft-com:vml" xmlns:wp14="http://schemas.microsoft.com/office/word/2010/wordprocessingDrawing" xmlns:wp="http://schemas.openxmlformats.org/drawingml/2006/wordprocessingDrawing" xmlns:w10="urn:schemas-microsoft-com:office:word" xmlns:w="http://schemas.openxmlformats.org/wordprocessingml/2006/main" xmlns:w14="http://schemas.microsoft.com/office/word/2010/wordml" xmlns:w15="http://schemas.microsoft.com/office/word/2012/wordml" xmlns:w16cid="http://schemas.microsoft.com/office/word/2016/wordml/cid" xmlns:w16se="http://schemas.microsoft.com/office/word/2015/wordml/symex" xmlns:wpg="http://schemas.microsoft.com/office/word/2010/wordprocessingGroup" xmlns:wpi="http://schemas.microsoft.com/office/word/2010/wordprocessingInk" xmlns:wne="http://schemas.microsoft.com/office/word/2006/wordml" xmlns:wps="http://schemas.microsoft.com/office/word/2010/wordprocessingShape" mc:Ignorable="w14 w15 w16se w16cid wp14">
   <w:p>
     <w:pPr>
       <w:pStyle w:val="Header"/>
@@ -1828,7 +2127,7 @@
 </file>
 
 <file path=word/numbering.xml><?xml version="1.0" encoding="utf-8"?>
-<w:numbering xmlns:wpc="http://schemas.microsoft.com/office/word/2010/wordprocessingCanvas" xmlns:cx="http://schemas.microsoft.com/office/drawing/2014/chartex" xmlns:cx1="http://schemas.microsoft.com/office/drawing/2015/9/8/chartex" xmlns:cx2="http://schemas.microsoft.com/office/drawing/2015/10/21/chartex" xmlns:cx3="http://schemas.microsoft.com/office/drawing/2016/5/9/chartex" xmlns:cx4="http://schemas.microsoft.com/office/drawing/2016/5/10/chartex" xmlns:cx5="http://schemas.microsoft.com/office/drawing/2016/5/11/chartex" xmlns:cx6="http://schemas.microsoft.com/office/drawing/2016/5/12/chartex" xmlns:cx7="http://schemas.microsoft.com/office/drawing/2016/5/13/chartex" xmlns:cx8="http://schemas.microsoft.com/office/drawing/2016/5/14/chartex" xmlns:mc="http://schemas.openxmlformats.org/markup-compatibility/2006" xmlns:aink="http://schemas.microsoft.com/office/drawing/2016/ink" xmlns:am3d="http://schemas.microsoft.com/office/drawing/2017/model3d" xmlns:o="urn:schemas-microsoft-com:office:office" xmlns:r="http://schemas.openxmlformats.org/officeDocument/2006/relationships" xmlns:m="http://schemas.openxmlformats.org/officeDocument/2006/math" xmlns:v="urn:schemas-microsoft-com:vml" xmlns:wp14="http://schemas.microsoft.com/office/word/2010/wordprocessingDrawing" xmlns:wp="http://schemas.openxmlformats.org/drawingml/2006/wordprocessingDrawing" xmlns:w10="urn:schemas-microsoft-com:office:word" xmlns:w="http://schemas.openxmlformats.org/wordprocessingml/2006/main" xmlns:w14="http://schemas.microsoft.com/office/word/2010/wordml" xmlns:w15="http://schemas.microsoft.com/office/word/2012/wordml" xmlns:w16cex="http://schemas.microsoft.com/office/word/2018/wordml/cex" xmlns:w16cid="http://schemas.microsoft.com/office/word/2016/wordml/cid" xmlns:w16="http://schemas.microsoft.com/office/word/2018/wordml" xmlns:w16se="http://schemas.microsoft.com/office/word/2015/wordml/symex" xmlns:wpg="http://schemas.microsoft.com/office/word/2010/wordprocessingGroup" xmlns:wpi="http://schemas.microsoft.com/office/word/2010/wordprocessingInk" xmlns:wne="http://schemas.microsoft.com/office/word/2006/wordml" xmlns:wps="http://schemas.microsoft.com/office/word/2010/wordprocessingShape" mc:Ignorable="w14 w15 w16se w16cid w16 w16cex wp14">
+<w:numbering xmlns:wpc="http://schemas.microsoft.com/office/word/2010/wordprocessingCanvas" xmlns:cx="http://schemas.microsoft.com/office/drawing/2014/chartex" xmlns:cx1="http://schemas.microsoft.com/office/drawing/2015/9/8/chartex" xmlns:cx2="http://schemas.microsoft.com/office/drawing/2015/10/21/chartex" xmlns:cx3="http://schemas.microsoft.com/office/drawing/2016/5/9/chartex" xmlns:cx4="http://schemas.microsoft.com/office/drawing/2016/5/10/chartex" xmlns:cx5="http://schemas.microsoft.com/office/drawing/2016/5/11/chartex" xmlns:cx6="http://schemas.microsoft.com/office/drawing/2016/5/12/chartex" xmlns:cx7="http://schemas.microsoft.com/office/drawing/2016/5/13/chartex" xmlns:cx8="http://schemas.microsoft.com/office/drawing/2016/5/14/chartex" xmlns:mc="http://schemas.openxmlformats.org/markup-compatibility/2006" xmlns:aink="http://schemas.microsoft.com/office/drawing/2016/ink" xmlns:am3d="http://schemas.microsoft.com/office/drawing/2017/model3d" xmlns:o="urn:schemas-microsoft-com:office:office" xmlns:r="http://schemas.openxmlformats.org/officeDocument/2006/relationships" xmlns:m="http://schemas.openxmlformats.org/officeDocument/2006/math" xmlns:v="urn:schemas-microsoft-com:vml" xmlns:wp14="http://schemas.microsoft.com/office/word/2010/wordprocessingDrawing" xmlns:wp="http://schemas.openxmlformats.org/drawingml/2006/wordprocessingDrawing" xmlns:w10="urn:schemas-microsoft-com:office:word" xmlns:w="http://schemas.openxmlformats.org/wordprocessingml/2006/main" xmlns:w14="http://schemas.microsoft.com/office/word/2010/wordml" xmlns:w15="http://schemas.microsoft.com/office/word/2012/wordml" xmlns:w16cid="http://schemas.microsoft.com/office/word/2016/wordml/cid" xmlns:w16se="http://schemas.microsoft.com/office/word/2015/wordml/symex" xmlns:wpg="http://schemas.microsoft.com/office/word/2010/wordprocessingGroup" xmlns:wpi="http://schemas.microsoft.com/office/word/2010/wordprocessingInk" xmlns:wne="http://schemas.microsoft.com/office/word/2006/wordml" xmlns:wps="http://schemas.microsoft.com/office/word/2010/wordprocessingShape" mc:Ignorable="w14 w15 w16se w16cid wp14">
   <w:abstractNum w:abstractNumId="0" w15:restartNumberingAfterBreak="0">
     <w:nsid w:val="0D9A7D25"/>
     <w:multiLevelType w:val="hybridMultilevel"/>
@@ -1949,7 +2248,7 @@
 </file>
 
 <file path=word/styles.xml><?xml version="1.0" encoding="utf-8"?>
-<w:styles xmlns:mc="http://schemas.openxmlformats.org/markup-compatibility/2006" xmlns:r="http://schemas.openxmlformats.org/officeDocument/2006/relationships" xmlns:w="http://schemas.openxmlformats.org/wordprocessingml/2006/main" xmlns:w14="http://schemas.microsoft.com/office/word/2010/wordml" xmlns:w15="http://schemas.microsoft.com/office/word/2012/wordml" xmlns:w16cex="http://schemas.microsoft.com/office/word/2018/wordml/cex" xmlns:w16cid="http://schemas.microsoft.com/office/word/2016/wordml/cid" xmlns:w16="http://schemas.microsoft.com/office/word/2018/wordml" xmlns:w16se="http://schemas.microsoft.com/office/word/2015/wordml/symex" mc:Ignorable="w14 w15 w16se w16cid w16 w16cex">
+<w:styles xmlns:mc="http://schemas.openxmlformats.org/markup-compatibility/2006" xmlns:r="http://schemas.openxmlformats.org/officeDocument/2006/relationships" xmlns:w="http://schemas.openxmlformats.org/wordprocessingml/2006/main" xmlns:w14="http://schemas.microsoft.com/office/word/2010/wordml" xmlns:w15="http://schemas.microsoft.com/office/word/2012/wordml" xmlns:w16cid="http://schemas.microsoft.com/office/word/2016/wordml/cid" xmlns:w16se="http://schemas.microsoft.com/office/word/2015/wordml/symex" mc:Ignorable="w14 w15 w16se w16cid">
   <w:docDefaults>
     <w:rPrDefault>
       <w:rPr>
@@ -1965,7 +2264,7 @@
       </w:pPr>
     </w:pPrDefault>
   </w:docDefaults>
-  <w:latentStyles w:defLockedState="0" w:defUIPriority="99" w:defSemiHidden="0" w:defUnhideWhenUsed="0" w:defQFormat="0" w:count="376">
+  <w:latentStyles w:defLockedState="0" w:defUIPriority="99" w:defSemiHidden="0" w:defUnhideWhenUsed="0" w:defQFormat="0" w:count="375">
     <w:lsdException w:name="Normal" w:uiPriority="0" w:qFormat="1"/>
     <w:lsdException w:name="heading 1" w:uiPriority="9" w:qFormat="1"/>
     <w:lsdException w:name="heading 2" w:semiHidden="1" w:uiPriority="9" w:unhideWhenUsed="1" w:qFormat="1"/>
@@ -2341,7 +2640,6 @@
     <w:lsdException w:name="Smart Hyperlink" w:semiHidden="1" w:unhideWhenUsed="1"/>
     <w:lsdException w:name="Hashtag" w:semiHidden="1" w:unhideWhenUsed="1"/>
     <w:lsdException w:name="Unresolved Mention" w:semiHidden="1" w:unhideWhenUsed="1"/>
-    <w:lsdException w:name="Smart Link" w:semiHidden="1" w:unhideWhenUsed="1"/>
   </w:latentStyles>
   <w:style w:type="paragraph" w:default="1" w:styleId="Normal">
     <w:name w:val="Normal"/>
@@ -2963,34 +3261,44 @@
 </file>
 
 <file path=customXml/item1.xml><?xml version="1.0" encoding="utf-8"?>
+<?mso-contentType ?>
+<FormTemplates xmlns="http://schemas.microsoft.com/sharepoint/v3/contenttype/forms">
+  <Display>DocumentLibraryForm</Display>
+  <Edit>DocumentLibraryForm</Edit>
+  <New>DocumentLibraryForm</New>
+</FormTemplates>
+</file>
+
+<file path=customXml/item2.xml><?xml version="1.0" encoding="utf-8"?>
 <p:properties xmlns:p="http://schemas.microsoft.com/office/2006/metadata/properties" xmlns:xsi="http://www.w3.org/2001/XMLSchema-instance" xmlns:pc="http://schemas.microsoft.com/office/infopath/2007/PartnerControls">
   <documentManagement/>
 </p:properties>
 </file>
 
-<file path=customXml/item2.xml><?xml version="1.0" encoding="utf-8"?>
-<b:Sources xmlns:b="http://schemas.openxmlformats.org/officeDocument/2006/bibliography" xmlns="http://schemas.openxmlformats.org/officeDocument/2006/bibliography" SelectedStyle="\APASixthEditionOfficeOnline.xsl" StyleName="APA" Version="6"/>
-</file>
-
 <file path=customXml/item3.xml><?xml version="1.0" encoding="utf-8"?>
-<ct:contentTypeSchema xmlns:ct="http://schemas.microsoft.com/office/2006/metadata/contentType" xmlns:ma="http://schemas.microsoft.com/office/2006/metadata/properties/metaAttributes" ct:_="" ma:_="" ma:contentTypeName="Document" ma:contentTypeID="0x010100C8B8C660C0D39443823F9BF51642D291" ma:contentTypeVersion="9" ma:contentTypeDescription="Create a new document." ma:contentTypeScope="" ma:versionID="64e5bb05c940179a6e6444d891392041">
-  <xsd:schema xmlns:xsd="http://www.w3.org/2001/XMLSchema" xmlns:xs="http://www.w3.org/2001/XMLSchema" xmlns:p="http://schemas.microsoft.com/office/2006/metadata/properties" xmlns:ns2="3bd67ecf-8ebe-4aed-bee6-446ac1fb2e1b" targetNamespace="http://schemas.microsoft.com/office/2006/metadata/properties" ma:root="true" ma:fieldsID="bbad00f209dcfb86a097cb198adefbe7" ns2:_="">
-    <xsd:import namespace="3bd67ecf-8ebe-4aed-bee6-446ac1fb2e1b"/>
+<ct:contentTypeSchema xmlns:ct="http://schemas.microsoft.com/office/2006/metadata/contentType" xmlns:ma="http://schemas.microsoft.com/office/2006/metadata/properties/metaAttributes" ct:_="" ma:_="" ma:contentTypeName="Document" ma:contentTypeID="0x010100FA92F0621794FA408D348D4589FBE82A" ma:contentTypeVersion="13" ma:contentTypeDescription="Create a new document." ma:contentTypeScope="" ma:versionID="798c56ef58c8e7edb640a1e2a8361a7e">
+  <xsd:schema xmlns:xsd="http://www.w3.org/2001/XMLSchema" xmlns:xs="http://www.w3.org/2001/XMLSchema" xmlns:p="http://schemas.microsoft.com/office/2006/metadata/properties" xmlns:ns3="81c5251f-a313-4af3-bef6-9f9e0f444818" xmlns:ns4="07131b0b-cbf1-44a6-9e31-df6bb774dddd" targetNamespace="http://schemas.microsoft.com/office/2006/metadata/properties" ma:root="true" ma:fieldsID="920db10260da00a42901234754ec1448" ns3:_="" ns4:_="">
+    <xsd:import namespace="81c5251f-a313-4af3-bef6-9f9e0f444818"/>
+    <xsd:import namespace="07131b0b-cbf1-44a6-9e31-df6bb774dddd"/>
     <xsd:element name="properties">
       <xsd:complexType>
         <xsd:sequence>
           <xsd:element name="documentManagement">
             <xsd:complexType>
               <xsd:all>
-                <xsd:element ref="ns2:MediaServiceMetadata" minOccurs="0"/>
-                <xsd:element ref="ns2:MediaServiceFastMetadata" minOccurs="0"/>
-                <xsd:element ref="ns2:MediaServiceAutoTags" minOccurs="0"/>
-                <xsd:element ref="ns2:MediaServiceOCR" minOccurs="0"/>
-                <xsd:element ref="ns2:MediaServiceGenerationTime" minOccurs="0"/>
-                <xsd:element ref="ns2:MediaServiceEventHashCode" minOccurs="0"/>
-                <xsd:element ref="ns2:MediaServiceAutoKeyPoints" minOccurs="0"/>
-                <xsd:element ref="ns2:MediaServiceKeyPoints" minOccurs="0"/>
-                <xsd:element ref="ns2:MediaServiceDateTaken" minOccurs="0"/>
+                <xsd:element ref="ns3:MediaServiceMetadata" minOccurs="0"/>
+                <xsd:element ref="ns3:MediaServiceFastMetadata" minOccurs="0"/>
+                <xsd:element ref="ns4:SharedWithUsers" minOccurs="0"/>
+                <xsd:element ref="ns4:SharedWithDetails" minOccurs="0"/>
+                <xsd:element ref="ns4:SharingHintHash" minOccurs="0"/>
+                <xsd:element ref="ns3:MediaServiceDateTaken" minOccurs="0"/>
+                <xsd:element ref="ns3:MediaServiceLocation" minOccurs="0"/>
+                <xsd:element ref="ns3:MediaServiceGenerationTime" minOccurs="0"/>
+                <xsd:element ref="ns3:MediaServiceEventHashCode" minOccurs="0"/>
+                <xsd:element ref="ns3:MediaServiceAutoTags" minOccurs="0"/>
+                <xsd:element ref="ns3:MediaServiceOCR" minOccurs="0"/>
+                <xsd:element ref="ns3:MediaServiceAutoKeyPoints" minOccurs="0"/>
+                <xsd:element ref="ns3:MediaServiceKeyPoints" minOccurs="0"/>
               </xsd:all>
             </xsd:complexType>
           </xsd:element>
@@ -2998,7 +3306,7 @@
       </xsd:complexType>
     </xsd:element>
   </xsd:schema>
-  <xsd:schema xmlns:xsd="http://www.w3.org/2001/XMLSchema" xmlns:xs="http://www.w3.org/2001/XMLSchema" xmlns:dms="http://schemas.microsoft.com/office/2006/documentManagement/types" xmlns:pc="http://schemas.microsoft.com/office/infopath/2007/PartnerControls" targetNamespace="3bd67ecf-8ebe-4aed-bee6-446ac1fb2e1b" elementFormDefault="qualified">
+  <xsd:schema xmlns:xsd="http://www.w3.org/2001/XMLSchema" xmlns:xs="http://www.w3.org/2001/XMLSchema" xmlns:dms="http://schemas.microsoft.com/office/2006/documentManagement/types" xmlns:pc="http://schemas.microsoft.com/office/infopath/2007/PartnerControls" targetNamespace="81c5251f-a313-4af3-bef6-9f9e0f444818" elementFormDefault="qualified">
     <xsd:import namespace="http://schemas.microsoft.com/office/2006/documentManagement/types"/>
     <xsd:import namespace="http://schemas.microsoft.com/office/infopath/2007/PartnerControls"/>
     <xsd:element name="MediaServiceMetadata" ma:index="8" nillable="true" ma:displayName="MediaServiceMetadata" ma:hidden="true" ma:internalName="MediaServiceMetadata" ma:readOnly="true">
@@ -3011,41 +3319,81 @@
         <xsd:restriction base="dms:Note"/>
       </xsd:simpleType>
     </xsd:element>
-    <xsd:element name="MediaServiceAutoTags" ma:index="10" nillable="true" ma:displayName="Tags" ma:internalName="MediaServiceAutoTags" ma:readOnly="true">
+    <xsd:element name="MediaServiceDateTaken" ma:index="13" nillable="true" ma:displayName="MediaServiceDateTaken" ma:hidden="true" ma:internalName="MediaServiceDateTaken" ma:readOnly="true">
       <xsd:simpleType>
         <xsd:restriction base="dms:Text"/>
       </xsd:simpleType>
     </xsd:element>
-    <xsd:element name="MediaServiceOCR" ma:index="11" nillable="true" ma:displayName="Extracted Text" ma:internalName="MediaServiceOCR" ma:readOnly="true">
+    <xsd:element name="MediaServiceLocation" ma:index="14" nillable="true" ma:displayName="Location" ma:internalName="MediaServiceLocation" ma:readOnly="true">
+      <xsd:simpleType>
+        <xsd:restriction base="dms:Text"/>
+      </xsd:simpleType>
+    </xsd:element>
+    <xsd:element name="MediaServiceGenerationTime" ma:index="15" nillable="true" ma:displayName="MediaServiceGenerationTime" ma:hidden="true" ma:internalName="MediaServiceGenerationTime" ma:readOnly="true">
+      <xsd:simpleType>
+        <xsd:restriction base="dms:Text"/>
+      </xsd:simpleType>
+    </xsd:element>
+    <xsd:element name="MediaServiceEventHashCode" ma:index="16" nillable="true" ma:displayName="MediaServiceEventHashCode" ma:hidden="true" ma:internalName="MediaServiceEventHashCode" ma:readOnly="true">
+      <xsd:simpleType>
+        <xsd:restriction base="dms:Text"/>
+      </xsd:simpleType>
+    </xsd:element>
+    <xsd:element name="MediaServiceAutoTags" ma:index="17" nillable="true" ma:displayName="Tags" ma:internalName="MediaServiceAutoTags" ma:readOnly="true">
+      <xsd:simpleType>
+        <xsd:restriction base="dms:Text"/>
+      </xsd:simpleType>
+    </xsd:element>
+    <xsd:element name="MediaServiceOCR" ma:index="18" nillable="true" ma:displayName="Extracted Text" ma:internalName="MediaServiceOCR" ma:readOnly="true">
       <xsd:simpleType>
         <xsd:restriction base="dms:Note">
           <xsd:maxLength value="255"/>
         </xsd:restriction>
       </xsd:simpleType>
     </xsd:element>
-    <xsd:element name="MediaServiceGenerationTime" ma:index="12" nillable="true" ma:displayName="MediaServiceGenerationTime" ma:hidden="true" ma:internalName="MediaServiceGenerationTime" ma:readOnly="true">
-      <xsd:simpleType>
-        <xsd:restriction base="dms:Text"/>
-      </xsd:simpleType>
-    </xsd:element>
-    <xsd:element name="MediaServiceEventHashCode" ma:index="13" nillable="true" ma:displayName="MediaServiceEventHashCode" ma:hidden="true" ma:internalName="MediaServiceEventHashCode" ma:readOnly="true">
-      <xsd:simpleType>
-        <xsd:restriction base="dms:Text"/>
-      </xsd:simpleType>
-    </xsd:element>
-    <xsd:element name="MediaServiceAutoKeyPoints" ma:index="14" nillable="true" ma:displayName="MediaServiceAutoKeyPoints" ma:hidden="true" ma:internalName="MediaServiceAutoKeyPoints" ma:readOnly="true">
+    <xsd:element name="MediaServiceAutoKeyPoints" ma:index="19" nillable="true" ma:displayName="MediaServiceAutoKeyPoints" ma:hidden="true" ma:internalName="MediaServiceAutoKeyPoints" ma:readOnly="true">
       <xsd:simpleType>
         <xsd:restriction base="dms:Note"/>
       </xsd:simpleType>
     </xsd:element>
-    <xsd:element name="MediaServiceKeyPoints" ma:index="15" nillable="true" ma:displayName="KeyPoints" ma:internalName="MediaServiceKeyPoints" ma:readOnly="true">
+    <xsd:element name="MediaServiceKeyPoints" ma:index="20" nillable="true" ma:displayName="KeyPoints" ma:internalName="MediaServiceKeyPoints" ma:readOnly="true">
       <xsd:simpleType>
         <xsd:restriction base="dms:Note">
           <xsd:maxLength value="255"/>
         </xsd:restriction>
       </xsd:simpleType>
     </xsd:element>
-    <xsd:element name="MediaServiceDateTaken" ma:index="16" nillable="true" ma:displayName="MediaServiceDateTaken" ma:hidden="true" ma:internalName="MediaServiceDateTaken" ma:readOnly="true">
+  </xsd:schema>
+  <xsd:schema xmlns:xsd="http://www.w3.org/2001/XMLSchema" xmlns:xs="http://www.w3.org/2001/XMLSchema" xmlns:dms="http://schemas.microsoft.com/office/2006/documentManagement/types" xmlns:pc="http://schemas.microsoft.com/office/infopath/2007/PartnerControls" targetNamespace="07131b0b-cbf1-44a6-9e31-df6bb774dddd" elementFormDefault="qualified">
+    <xsd:import namespace="http://schemas.microsoft.com/office/2006/documentManagement/types"/>
+    <xsd:import namespace="http://schemas.microsoft.com/office/infopath/2007/PartnerControls"/>
+    <xsd:element name="SharedWithUsers" ma:index="10" nillable="true" ma:displayName="Shared With" ma:internalName="SharedWithUsers" ma:readOnly="true">
+      <xsd:complexType>
+        <xsd:complexContent>
+          <xsd:extension base="dms:UserMulti">
+            <xsd:sequence>
+              <xsd:element name="UserInfo" minOccurs="0" maxOccurs="unbounded">
+                <xsd:complexType>
+                  <xsd:sequence>
+                    <xsd:element name="DisplayName" type="xsd:string" minOccurs="0"/>
+                    <xsd:element name="AccountId" type="dms:UserId" minOccurs="0" nillable="true"/>
+                    <xsd:element name="AccountType" type="xsd:string" minOccurs="0"/>
+                  </xsd:sequence>
+                </xsd:complexType>
+              </xsd:element>
+            </xsd:sequence>
+          </xsd:extension>
+        </xsd:complexContent>
+      </xsd:complexType>
+    </xsd:element>
+    <xsd:element name="SharedWithDetails" ma:index="11" nillable="true" ma:displayName="Shared With Details" ma:internalName="SharedWithDetails" ma:readOnly="true">
+      <xsd:simpleType>
+        <xsd:restriction base="dms:Note">
+          <xsd:maxLength value="255"/>
+        </xsd:restriction>
+      </xsd:simpleType>
+    </xsd:element>
+    <xsd:element name="SharingHintHash" ma:index="12" nillable="true" ma:displayName="Sharing Hint Hash" ma:hidden="true" ma:internalName="SharingHintHash" ma:readOnly="true">
       <xsd:simpleType>
         <xsd:restriction base="dms:Text"/>
       </xsd:simpleType>
@@ -3151,39 +3499,43 @@
 </file>
 
 <file path=customXml/item4.xml><?xml version="1.0" encoding="utf-8"?>
-<?mso-contentType ?>
-<FormTemplates xmlns="http://schemas.microsoft.com/sharepoint/v3/contenttype/forms">
-  <Display>DocumentLibraryForm</Display>
-  <Edit>DocumentLibraryForm</Edit>
-  <New>DocumentLibraryForm</New>
-</FormTemplates>
+<b:Sources xmlns:b="http://schemas.openxmlformats.org/officeDocument/2006/bibliography" xmlns="http://schemas.openxmlformats.org/officeDocument/2006/bibliography" SelectedStyle="\APASixthEditionOfficeOnline.xsl" StyleName="APA" Version="6"/>
 </file>
 
 <file path=customXml/itemProps1.xml><?xml version="1.0" encoding="utf-8"?>
-<ds:datastoreItem xmlns:ds="http://schemas.openxmlformats.org/officeDocument/2006/customXml" ds:itemID="{D9C4C81E-0FAF-41BE-9BCE-A786C9B39610}">
+<ds:datastoreItem xmlns:ds="http://schemas.openxmlformats.org/officeDocument/2006/customXml" ds:itemID="{E53B4D56-9901-4C12-B104-6511B313E1C6}">
   <ds:schemaRefs>
-    <ds:schemaRef ds:uri="http://schemas.microsoft.com/office/2006/metadata/properties"/>
-    <ds:schemaRef ds:uri="http://schemas.microsoft.com/office/infopath/2007/PartnerControls"/>
+    <ds:schemaRef ds:uri="http://schemas.microsoft.com/sharepoint/v3/contenttype/forms"/>
   </ds:schemaRefs>
 </ds:datastoreItem>
 </file>
 
 <file path=customXml/itemProps2.xml><?xml version="1.0" encoding="utf-8"?>
-<ds:datastoreItem xmlns:ds="http://schemas.openxmlformats.org/officeDocument/2006/customXml" ds:itemID="{5E3BB07E-646C-4FB7-97FF-5762A5B0CB86}">
+<ds:datastoreItem xmlns:ds="http://schemas.openxmlformats.org/officeDocument/2006/customXml" ds:itemID="{D9C4C81E-0FAF-41BE-9BCE-A786C9B39610}">
   <ds:schemaRefs>
-    <ds:schemaRef ds:uri="http://schemas.openxmlformats.org/officeDocument/2006/bibliography"/>
+    <ds:schemaRef ds:uri="http://www.w3.org/XML/1998/namespace"/>
+    <ds:schemaRef ds:uri="http://schemas.microsoft.com/office/2006/documentManagement/types"/>
+    <ds:schemaRef ds:uri="81c5251f-a313-4af3-bef6-9f9e0f444818"/>
+    <ds:schemaRef ds:uri="http://purl.org/dc/elements/1.1/"/>
+    <ds:schemaRef ds:uri="http://schemas.microsoft.com/office/infopath/2007/PartnerControls"/>
+    <ds:schemaRef ds:uri="http://schemas.openxmlformats.org/package/2006/metadata/core-properties"/>
+    <ds:schemaRef ds:uri="http://purl.org/dc/terms/"/>
+    <ds:schemaRef ds:uri="07131b0b-cbf1-44a6-9e31-df6bb774dddd"/>
+    <ds:schemaRef ds:uri="http://schemas.microsoft.com/office/2006/metadata/properties"/>
+    <ds:schemaRef ds:uri="http://purl.org/dc/dcmitype/"/>
   </ds:schemaRefs>
 </ds:datastoreItem>
 </file>
 
 <file path=customXml/itemProps3.xml><?xml version="1.0" encoding="utf-8"?>
-<ds:datastoreItem xmlns:ds="http://schemas.openxmlformats.org/officeDocument/2006/customXml" ds:itemID="{FF4A4327-15B0-4051-8299-00AE558716FF}">
+<ds:datastoreItem xmlns:ds="http://schemas.openxmlformats.org/officeDocument/2006/customXml" ds:itemID="{51CD647B-4420-41DC-A280-9F7E06AC8BE3}">
   <ds:schemaRefs>
     <ds:schemaRef ds:uri="http://schemas.microsoft.com/office/2006/metadata/contentType"/>
     <ds:schemaRef ds:uri="http://schemas.microsoft.com/office/2006/metadata/properties/metaAttributes"/>
     <ds:schemaRef ds:uri="http://www.w3.org/2001/XMLSchema"/>
     <ds:schemaRef ds:uri="http://schemas.microsoft.com/office/2006/metadata/properties"/>
-    <ds:schemaRef ds:uri="3bd67ecf-8ebe-4aed-bee6-446ac1fb2e1b"/>
+    <ds:schemaRef ds:uri="81c5251f-a313-4af3-bef6-9f9e0f444818"/>
+    <ds:schemaRef ds:uri="07131b0b-cbf1-44a6-9e31-df6bb774dddd"/>
     <ds:schemaRef ds:uri="http://schemas.microsoft.com/office/2006/documentManagement/types"/>
     <ds:schemaRef ds:uri="http://schemas.microsoft.com/office/infopath/2007/PartnerControls"/>
     <ds:schemaRef ds:uri="http://schemas.openxmlformats.org/package/2006/metadata/core-properties"/>
@@ -3195,9 +3547,9 @@
 </file>
 
 <file path=customXml/itemProps4.xml><?xml version="1.0" encoding="utf-8"?>
-<ds:datastoreItem xmlns:ds="http://schemas.openxmlformats.org/officeDocument/2006/customXml" ds:itemID="{E53B4D56-9901-4C12-B104-6511B313E1C6}">
+<ds:datastoreItem xmlns:ds="http://schemas.openxmlformats.org/officeDocument/2006/customXml" ds:itemID="{60C6B4F1-8045-4FBA-97C2-9BA10C10AEC7}">
   <ds:schemaRefs>
-    <ds:schemaRef ds:uri="http://schemas.microsoft.com/sharepoint/v3/contenttype/forms"/>
+    <ds:schemaRef ds:uri="http://schemas.openxmlformats.org/officeDocument/2006/bibliography"/>
   </ds:schemaRefs>
 </ds:datastoreItem>
 </file>
</xml_diff>